<commit_message>
added code in bootloader to capture loader.py packets
</commit_message>
<xml_diff>
--- a/docs/packet transfer protocol.docx
+++ b/docs/packet transfer protocol.docx
@@ -110,9 +110,10 @@
         <w:t xml:space="preserve"> Packet Descriptions</w:t>
       </w:r>
     </w:p>
-    <w:p>
-      <w:r>
-        <w:t>1. Start/Header Packet</w:t>
+    <w:p/>
+    <w:p>
+      <w:r>
+        <w:t>1. Start Packet</w:t>
       </w:r>
     </w:p>
     <w:p>
@@ -123,11 +124,81 @@
     <w:p/>
     <w:p>
       <w:r>
-        <w:t>- CMD: 0x01 (Start/Header Packet)</w:t>
-      </w:r>
-    </w:p>
-    <w:p>
-      <w:r>
+        <w:t>- CMD: 0x0</w:t>
+      </w:r>
+      <w:r>
+        <w:t>1</w:t>
+      </w:r>
+      <w:r>
+        <w:t xml:space="preserve"> (Erase Memory Command)</w:t>
+      </w:r>
+    </w:p>
+    <w:p>
+      <w:r>
+        <w:t xml:space="preserve">- Payload: No payload  </w:t>
+      </w:r>
+    </w:p>
+    <w:p>
+      <w:r>
+        <w:t>- Payload Length: 0 (indicates no additional data)</w:t>
+      </w:r>
+    </w:p>
+    <w:p/>
+    <w:p>
+      <w:r>
+        <w:t>2. Erase Memory Packet</w:t>
+      </w:r>
+    </w:p>
+    <w:p>
+      <w:r>
+        <w:t>| START BYTE | CMD | Payload Length | &lt;Payload&gt; | &lt;CRC16&gt; | END BYTE |</w:t>
+      </w:r>
+    </w:p>
+    <w:p/>
+    <w:p>
+      <w:r>
+        <w:t>- CMD: 0x02 (Erase Memory Command)</w:t>
+      </w:r>
+    </w:p>
+    <w:p>
+      <w:r>
+        <w:t xml:space="preserve">- Payload: No payload  </w:t>
+      </w:r>
+    </w:p>
+    <w:p>
+      <w:r>
+        <w:t>- Payload Length: 0 (indicates no additional data)</w:t>
+      </w:r>
+    </w:p>
+    <w:p/>
+    <w:p>
+      <w:r>
+        <w:t xml:space="preserve">3. </w:t>
+      </w:r>
+      <w:r>
+        <w:t>Header Packet</w:t>
+      </w:r>
+    </w:p>
+    <w:p>
+      <w:r>
+        <w:t>| START BYTE | CMD | Payload Length | &lt;Payload&gt; | &lt;CRC16&gt; | END BYTE |</w:t>
+      </w:r>
+    </w:p>
+    <w:p/>
+    <w:p>
+      <w:r>
+        <w:t>- CMD: 0x0</w:t>
+      </w:r>
+      <w:r>
+        <w:t>3</w:t>
+      </w:r>
+      <w:r>
+        <w:t xml:space="preserve"> (Start/Header Packet)</w:t>
+      </w:r>
+    </w:p>
+    <w:p>
+      <w:r>
+        <w:lastRenderedPageBreak/>
         <w:t xml:space="preserve">- Payload:  </w:t>
       </w:r>
     </w:p>
@@ -152,9 +223,10 @@
       </w:r>
     </w:p>
     <w:p/>
-    <w:p>
-      <w:r>
-        <w:t>2. Erase Memory Packet</w:t>
+    <w:p/>
+    <w:p>
+      <w:r>
+        <w:t>3. Firmware Packet</w:t>
       </w:r>
     </w:p>
     <w:p>
@@ -162,10 +234,53 @@
         <w:t>| START BYTE | CMD | Payload Length | &lt;Payload&gt; | &lt;CRC16&gt; | END BYTE |</w:t>
       </w:r>
     </w:p>
+    <w:p>
+      <w:r>
+        <w:t>- CMD: 0x0</w:t>
+      </w:r>
+      <w:r>
+        <w:t>4</w:t>
+      </w:r>
+      <w:r>
+        <w:t xml:space="preserve"> (Firmware Data Packet)</w:t>
+      </w:r>
+    </w:p>
+    <w:p>
+      <w:r>
+        <w:t xml:space="preserve">- Payload:  </w:t>
+      </w:r>
+    </w:p>
+    <w:p>
+      <w:r>
+        <w:t xml:space="preserve"> - Firmware Data bytes (actual firmware chunk, up to the specified Payload Length)</w:t>
+      </w:r>
+    </w:p>
+    <w:p>
+      <w:r>
+        <w:t>- Payload Length: Length of the firmware data in the current packet</w:t>
+      </w:r>
+    </w:p>
     <w:p/>
     <w:p>
       <w:r>
-        <w:t>- CMD: 0x02 (Erase Memory Command)</w:t>
+        <w:t>4. End Packet</w:t>
+      </w:r>
+    </w:p>
+    <w:p>
+      <w:r>
+        <w:t>| START BYTE | CMD | Payload Length | &lt;Payload&gt; | &lt;CRC16&gt; | END BYTE |</w:t>
+      </w:r>
+    </w:p>
+    <w:p/>
+    <w:p>
+      <w:r>
+        <w:t>- CMD: 0x0</w:t>
+      </w:r>
+      <w:r>
+        <w:t>5</w:t>
+      </w:r>
+      <w:r>
+        <w:t xml:space="preserve"> (End of Transfer)</w:t>
       </w:r>
     </w:p>
     <w:p>
@@ -181,103 +296,51 @@
     <w:p/>
     <w:p>
       <w:r>
-        <w:t>3. Firmware Packet</w:t>
-      </w:r>
-    </w:p>
-    <w:p>
-      <w:r>
-        <w:t>| START BYTE | CMD | Payload Length | &lt;Payload&gt; | &lt;CRC16&gt; | END BYTE |</w:t>
-      </w:r>
-    </w:p>
+        <w:t>5. Update Firmware Packet</w:t>
+      </w:r>
+    </w:p>
+    <w:p>
+      <w:r>
+        <w:t>| START BYTE | CMD | Payload Length | &lt;CRC16&gt; | END BYTE |</w:t>
+      </w:r>
+    </w:p>
+    <w:p/>
+    <w:p>
+      <w:r>
+        <w:t>- CMD: 0x0</w:t>
+      </w:r>
+      <w:r>
+        <w:t>6</w:t>
+      </w:r>
+      <w:r>
+        <w:t xml:space="preserve"> (Update Firmware Command)</w:t>
+      </w:r>
+    </w:p>
+    <w:p>
+      <w:r>
+        <w:t xml:space="preserve">- Payload: No payload  </w:t>
+      </w:r>
+    </w:p>
+    <w:p>
+      <w:r>
+        <w:t>- Payload Length: 0 (indicates no additional data)</w:t>
+      </w:r>
+    </w:p>
+    <w:p/>
+    <w:p>
+      <w:r>
+        <w:t>6. Response Packet</w:t>
+      </w:r>
+    </w:p>
+    <w:p>
+      <w:r>
+        <w:t>| START BYTE | CMD | Payload Length | Response Code | &lt;CRC16&gt; | END BYTE |</w:t>
+      </w:r>
+    </w:p>
+    <w:p/>
     <w:p>
       <w:r>
         <w:lastRenderedPageBreak/>
-        <w:t>- CMD: 0x03 (Firmware Data Packet)</w:t>
-      </w:r>
-    </w:p>
-    <w:p>
-      <w:r>
-        <w:t xml:space="preserve">- Payload:  </w:t>
-      </w:r>
-    </w:p>
-    <w:p>
-      <w:r>
-        <w:t xml:space="preserve"> - Firmware Data bytes (actual firmware chunk, up to the specified Payload Length)</w:t>
-      </w:r>
-    </w:p>
-    <w:p>
-      <w:r>
-        <w:t>- Payload Length: Length of the firmware data in the current packet</w:t>
-      </w:r>
-    </w:p>
-    <w:p/>
-    <w:p>
-      <w:r>
-        <w:t>4. End Packet</w:t>
-      </w:r>
-    </w:p>
-    <w:p>
-      <w:r>
-        <w:t>| START BYTE | CMD | Payload Length | &lt;Payload&gt; | &lt;CRC16&gt; | END BYTE |</w:t>
-      </w:r>
-    </w:p>
-    <w:p/>
-    <w:p>
-      <w:r>
-        <w:t>- CMD: 0x04 (End of Transfer)</w:t>
-      </w:r>
-    </w:p>
-    <w:p>
-      <w:r>
-        <w:t xml:space="preserve">- Payload: No payload  </w:t>
-      </w:r>
-    </w:p>
-    <w:p>
-      <w:r>
-        <w:t>- Payload Length: 0 (indicates no additional data)</w:t>
-      </w:r>
-    </w:p>
-    <w:p/>
-    <w:p>
-      <w:r>
-        <w:t>5. Update Firmware Packet</w:t>
-      </w:r>
-    </w:p>
-    <w:p>
-      <w:r>
-        <w:t>| START BYTE | CMD | Payload Length | &lt;CRC16&gt; | END BYTE |</w:t>
-      </w:r>
-    </w:p>
-    <w:p/>
-    <w:p>
-      <w:r>
-        <w:t>- CMD: 0x05 (Update Firmware Command)</w:t>
-      </w:r>
-    </w:p>
-    <w:p>
-      <w:r>
-        <w:t xml:space="preserve">- Payload: No payload  </w:t>
-      </w:r>
-    </w:p>
-    <w:p>
-      <w:r>
-        <w:t>- Payload Length: 0 (indicates no additional data)</w:t>
-      </w:r>
-    </w:p>
-    <w:p/>
-    <w:p>
-      <w:r>
-        <w:t>6. Response Packet</w:t>
-      </w:r>
-    </w:p>
-    <w:p>
-      <w:r>
-        <w:t>| START BYTE | CMD | Payload Length | Response Code | &lt;CRC16&gt; | END BYTE |</w:t>
-      </w:r>
-    </w:p>
-    <w:p/>
-    <w:p>
-      <w:r>
         <w:t xml:space="preserve">- CMD: Response to the previous command  </w:t>
       </w:r>
     </w:p>
@@ -337,7 +400,6 @@
           <w:lang w:eastAsia="en-IN"/>
           <w14:ligatures w14:val="none"/>
         </w:rPr>
-        <w:lastRenderedPageBreak/>
         <w:t>CRC16 Calculation</w:t>
       </w:r>
     </w:p>
@@ -706,6 +768,7 @@
           <w:lang w:eastAsia="en-IN"/>
           <w14:ligatures w14:val="none"/>
         </w:rPr>
+        <w:lastRenderedPageBreak/>
         <w:t>Example Packet Structures</w:t>
       </w:r>
     </w:p>
@@ -762,27 +825,7 @@
           <w:lang w:eastAsia="en-IN"/>
           <w14:ligatures w14:val="none"/>
         </w:rPr>
-        <w:t xml:space="preserve">0xAA 0x01 0x0A 0x00 </w:t>
-      </w:r>
-      <w:proofErr w:type="spellStart"/>
-      <w:r>
-        <w:rPr>
-          <w:rFonts w:eastAsia="Times New Roman" w:cstheme="minorHAnsi"/>
-          <w:kern w:val="0"/>
-          <w:lang w:eastAsia="en-IN"/>
-          <w14:ligatures w14:val="none"/>
-        </w:rPr>
-        <w:t>0x00</w:t>
-      </w:r>
-      <w:proofErr w:type="spellEnd"/>
-      <w:r>
-        <w:rPr>
-          <w:rFonts w:eastAsia="Times New Roman" w:cstheme="minorHAnsi"/>
-          <w:kern w:val="0"/>
-          <w:lang w:eastAsia="en-IN"/>
-          <w14:ligatures w14:val="none"/>
-        </w:rPr>
-        <w:t xml:space="preserve"> 0x02 0x58 0x12 0x34 0x56 0x78 0x01 0x00 &lt;CRC16&gt; 0xBB</w:t>
+        <w:t>0xAA 0x01 0x0A 0x00 0x00 0x02 0x58 0x12 0x34 0x56 0x78 0x01 0x00 &lt;CRC16&gt; 0xBB</w:t>
       </w:r>
     </w:p>
     <w:p>
@@ -910,27 +953,7 @@
           <w:lang w:eastAsia="en-IN"/>
           <w14:ligatures w14:val="none"/>
         </w:rPr>
-        <w:t xml:space="preserve">0x00 </w:t>
-      </w:r>
-      <w:proofErr w:type="spellStart"/>
-      <w:r>
-        <w:rPr>
-          <w:rFonts w:eastAsia="Times New Roman" w:cstheme="minorHAnsi"/>
-          <w:kern w:val="0"/>
-          <w:lang w:eastAsia="en-IN"/>
-          <w14:ligatures w14:val="none"/>
-        </w:rPr>
-        <w:t>0x00</w:t>
-      </w:r>
-      <w:proofErr w:type="spellEnd"/>
-      <w:r>
-        <w:rPr>
-          <w:rFonts w:eastAsia="Times New Roman" w:cstheme="minorHAnsi"/>
-          <w:kern w:val="0"/>
-          <w:lang w:eastAsia="en-IN"/>
-          <w14:ligatures w14:val="none"/>
-        </w:rPr>
-        <w:t xml:space="preserve"> 0x02 0x58: File Length (600 bytes)</w:t>
+        <w:t>0x00 0x00 0x02 0x58: File Length (600 bytes)</w:t>
       </w:r>
     </w:p>
     <w:p>
@@ -1053,7 +1076,6 @@
           <w:lang w:eastAsia="en-IN"/>
           <w14:ligatures w14:val="none"/>
         </w:rPr>
-        <w:lastRenderedPageBreak/>
         <w:t>Response Packet Example (OK Response)</w:t>
       </w:r>
       <w:r>
@@ -1084,27 +1106,7 @@
           <w:lang w:eastAsia="en-IN"/>
           <w14:ligatures w14:val="none"/>
         </w:rPr>
-        <w:t xml:space="preserve">0xAA 0x01 </w:t>
-      </w:r>
-      <w:proofErr w:type="spellStart"/>
-      <w:r>
-        <w:rPr>
-          <w:rFonts w:eastAsia="Times New Roman" w:cstheme="minorHAnsi"/>
-          <w:kern w:val="0"/>
-          <w:lang w:eastAsia="en-IN"/>
-          <w14:ligatures w14:val="none"/>
-        </w:rPr>
-        <w:t>0x01</w:t>
-      </w:r>
-      <w:proofErr w:type="spellEnd"/>
-      <w:r>
-        <w:rPr>
-          <w:rFonts w:eastAsia="Times New Roman" w:cstheme="minorHAnsi"/>
-          <w:kern w:val="0"/>
-          <w:lang w:eastAsia="en-IN"/>
-          <w14:ligatures w14:val="none"/>
-        </w:rPr>
-        <w:t xml:space="preserve"> 0x00 &lt;CRC16&gt; 0xBB</w:t>
+        <w:t>0xAA 0x01 0x01 0x00 &lt;CRC16&gt; 0xBB</w:t>
       </w:r>
     </w:p>
     <w:p>

</xml_diff>